<commit_message>
Latest update before sending to Alex
</commit_message>
<xml_diff>
--- a/Manuscript/bioRxiv_formatted_refs.docx
+++ b/Manuscript/bioRxiv_formatted_refs.docx
@@ -2031,7 +2031,13 @@
         <w:t>, 2020)</w:t>
       </w:r>
       <w:r>
-        <w:t xml:space="preserve">. We used forty-five diverse vascular plant species, including known hosts and suspected non-hosts (SI Appendix Table S1). Experiment 2 was designed to detect potential hemiparasite-host interactions using six populations from four different species of </w:t>
+        <w:t>. We used forty-five diverse vascular plant species, including known hosts and suspected non-hosts (SI Appendix Table S1).</w:t>
+      </w:r>
+      <w:r>
+        <w:t xml:space="preserve"> Replicate pots for each host-parasite combination are reported in SI Appendix Table S1.</w:t>
+      </w:r>
+      <w:r>
+        <w:t xml:space="preserve"> Experiment 2 was designed to detect potential hemiparasite-host interactions using six populations from four different species of </w:t>
       </w:r>
       <w:proofErr w:type="spellStart"/>
       <w:r>
@@ -2053,6 +2059,11 @@
       <w:r>
         <w:t>, S3</w:t>
       </w:r>
+      <w:r>
+        <w:t>a, S3b</w:t>
+      </w:r>
+      <w:bookmarkStart w:id="0" w:name="_GoBack"/>
+      <w:bookmarkEnd w:id="0"/>
       <w:r>
         <w:t xml:space="preserve">). </w:t>
       </w:r>
@@ -3448,7 +3459,19 @@
         <w:spacing w:line="360" w:lineRule="auto"/>
       </w:pPr>
       <w:r>
-        <w:t xml:space="preserve">All models were run for a minimum of 130000 iterations, following a burn-in of 30000 iterations, and a thinning interval of 100. Parameter expanded priors were used to improve convergence, and effective sample sizes of focal parameters were in excess of 500 and mostly approaching 1000. Significance of categorical covariates with more than one level were determined using Wald Tests </w:t>
+        <w:t>All models were run for a minimum of 130000 iterations, following a burn-in of 30000 iterations, and a thinning interval of 100. Parameter expanded priors were used to improve convergence</w:t>
+      </w:r>
+      <w:r>
+        <w:t xml:space="preserve"> and sample sizes -</w:t>
+      </w:r>
+      <w:r>
+        <w:t xml:space="preserve"> effective sample sizes of </w:t>
+      </w:r>
+      <w:r>
+        <w:t xml:space="preserve">all </w:t>
+      </w:r>
+      <w:r>
+        <w:t xml:space="preserve">focal parameters were in excess of 500 and mostly approaching 1000. Significance of categorical covariates with more than one level were determined using Wald Tests </w:t>
       </w:r>
       <w:r>
         <w:rPr>
@@ -4670,16 +4693,45 @@
         <w:t xml:space="preserve">; </w:t>
       </w:r>
       <w:r>
-        <w:t>Fig. 2). These results highlight the importance of phylogenetic relatedness of host plant species in predicting hemiparasite</w:t>
-      </w:r>
-      <w:r>
-        <w:rPr>
-          <w:i/>
-        </w:rPr>
-        <w:t xml:space="preserve"> </w:t>
-      </w:r>
-      <w:r>
-        <w:t xml:space="preserve">performance, above host species functional group. </w:t>
+        <w:t>Fig. 2).</w:t>
+      </w:r>
+      <w:r>
+        <w:t xml:space="preserve"> The more related two host species are, the higher the correlation, on average, of their effects on </w:t>
+      </w:r>
+      <w:proofErr w:type="spellStart"/>
+      <w:r>
+        <w:rPr>
+          <w:i/>
+        </w:rPr>
+        <w:t>Euphrasia</w:t>
+      </w:r>
+      <w:proofErr w:type="spellEnd"/>
+      <w:r>
+        <w:t xml:space="preserve"> performance.</w:t>
+      </w:r>
+      <w:r>
+        <w:t xml:space="preserve"> </w:t>
+      </w:r>
+      <w:r>
+        <w:t>This</w:t>
+      </w:r>
+      <w:r>
+        <w:t xml:space="preserve"> phylogenetic relatedness of host plant species </w:t>
+      </w:r>
+      <w:r>
+        <w:t xml:space="preserve">appears to be important </w:t>
+      </w:r>
+      <w:r>
+        <w:t>in predicting hemiparasite</w:t>
+      </w:r>
+      <w:r>
+        <w:rPr>
+          <w:i/>
+        </w:rPr>
+        <w:t xml:space="preserve"> </w:t>
+      </w:r>
+      <w:r>
+        <w:t>performance, above host species functional group.</w:t>
       </w:r>
     </w:p>
     <w:p>
@@ -4843,7 +4895,11 @@
         <w:sym w:font="Symbol" w:char="F02D"/>
       </w:r>
       <w:r>
-        <w:t xml:space="preserve">0.93 CI) correlation in reproductive output when two hosts were picked at random (see Methods). By investigating model best linear unbiased predictors (BLUPs), we find differences in host effect are driven by </w:t>
+        <w:t xml:space="preserve">0.93 CI) correlation in reproductive output when two </w:t>
+      </w:r>
+      <w:r>
+        <w:lastRenderedPageBreak/>
+        <w:t xml:space="preserve">hosts were picked at random (see Methods). By investigating model best linear unbiased predictors (BLUPs), we find differences in host effect are driven by </w:t>
       </w:r>
       <w:r>
         <w:rPr>
@@ -4873,54 +4929,784 @@
         <w:rPr>
           <w:i/>
         </w:rPr>
+        <w:t>chamaedrys</w:t>
+      </w:r>
+      <w:proofErr w:type="spellEnd"/>
+      <w:r>
+        <w:t xml:space="preserve">, and sea plantain </w:t>
+      </w:r>
+      <w:proofErr w:type="spellStart"/>
+      <w:r>
+        <w:rPr>
+          <w:i/>
+        </w:rPr>
+        <w:t>Plantago</w:t>
+      </w:r>
+      <w:proofErr w:type="spellEnd"/>
+      <w:r>
+        <w:rPr>
+          <w:i/>
+        </w:rPr>
+        <w:t xml:space="preserve"> </w:t>
+      </w:r>
+      <w:proofErr w:type="spellStart"/>
+      <w:r>
+        <w:rPr>
+          <w:i/>
+        </w:rPr>
+        <w:t>maritima</w:t>
+      </w:r>
+      <w:proofErr w:type="spellEnd"/>
+      <w:r>
+        <w:rPr>
+          <w:i/>
+        </w:rPr>
+        <w:t xml:space="preserve">, </w:t>
+      </w:r>
+      <w:r>
+        <w:t xml:space="preserve">each of which have antagonistic interactions with different </w:t>
+      </w:r>
+      <w:proofErr w:type="spellStart"/>
+      <w:r>
+        <w:rPr>
+          <w:i/>
+        </w:rPr>
+        <w:t>Euphrasia</w:t>
+      </w:r>
+      <w:proofErr w:type="spellEnd"/>
+      <w:r>
+        <w:t xml:space="preserve"> species. Moreover, two divergent species of </w:t>
+      </w:r>
+      <w:proofErr w:type="spellStart"/>
+      <w:r>
+        <w:rPr>
+          <w:i/>
+        </w:rPr>
+        <w:t>Euphrasia</w:t>
+      </w:r>
+      <w:proofErr w:type="spellEnd"/>
+      <w:r>
+        <w:t xml:space="preserve"> from the same geographic location, diploid</w:t>
+      </w:r>
+      <w:r>
+        <w:rPr>
+          <w:i/>
+        </w:rPr>
+        <w:t xml:space="preserve"> E. </w:t>
+      </w:r>
+      <w:proofErr w:type="spellStart"/>
+      <w:r>
+        <w:rPr>
+          <w:i/>
+        </w:rPr>
+        <w:t>vigursii</w:t>
+      </w:r>
+      <w:proofErr w:type="spellEnd"/>
+      <w:r>
+        <w:t xml:space="preserve"> and tetraploid </w:t>
+      </w:r>
+      <w:r>
+        <w:rPr>
+          <w:i/>
+        </w:rPr>
+        <w:t xml:space="preserve">E. </w:t>
+      </w:r>
+      <w:proofErr w:type="spellStart"/>
+      <w:r>
+        <w:rPr>
+          <w:i/>
+        </w:rPr>
+        <w:t>tetraquetra</w:t>
+      </w:r>
+      <w:proofErr w:type="spellEnd"/>
+      <w:r>
+        <w:t>, show similar responses to the same set of hosts, with no significant interactions detected in these two species (SI Appendix Fig. S</w:t>
+      </w:r>
+      <w:r>
+        <w:t>5</w:t>
+      </w:r>
+      <w:r>
+        <w:t xml:space="preserve">; </w:t>
+      </w:r>
+      <w:r>
+        <w:t>χ</w:t>
+      </w:r>
+      <w:r>
+        <w:rPr>
+          <w:vertAlign w:val="superscript"/>
+        </w:rPr>
+        <w:t>2</w:t>
+      </w:r>
+      <w:r>
+        <w:t xml:space="preserve"> = 0.22, </w:t>
+      </w:r>
+      <w:proofErr w:type="spellStart"/>
+      <w:r>
+        <w:t>df</w:t>
+      </w:r>
+      <w:proofErr w:type="spellEnd"/>
+      <w:r>
+        <w:t xml:space="preserve">=1, P=0.64). Although the dominant signal is that of conservatism of performance across </w:t>
+      </w:r>
+      <w:proofErr w:type="spellStart"/>
+      <w:r>
+        <w:rPr>
+          <w:i/>
+        </w:rPr>
+        <w:t>Euphrasia</w:t>
+      </w:r>
+      <w:proofErr w:type="spellEnd"/>
+      <w:r>
+        <w:rPr>
+          <w:i/>
+        </w:rPr>
+        <w:t xml:space="preserve"> </w:t>
+      </w:r>
+      <w:r>
+        <w:t>species on the same host, hemiparasite-host interactions explain a significant proportion of the variation in performance.</w:t>
+      </w:r>
+    </w:p>
+    <w:p>
+      <w:pPr>
+        <w:spacing w:line="360" w:lineRule="auto"/>
+      </w:pPr>
+    </w:p>
+    <w:p>
+      <w:pPr>
+        <w:spacing w:line="360" w:lineRule="auto"/>
+        <w:rPr>
+          <w:b/>
+        </w:rPr>
+      </w:pPr>
+      <w:r>
+        <w:rPr>
+          <w:b/>
+        </w:rPr>
+        <w:t xml:space="preserve"> Discussion</w:t>
+      </w:r>
+    </w:p>
+    <w:p>
+      <w:pPr>
+        <w:spacing w:line="360" w:lineRule="auto"/>
+      </w:pPr>
+      <w:r>
+        <w:t xml:space="preserve">We have shown that the performance of the </w:t>
+      </w:r>
+      <w:proofErr w:type="spellStart"/>
+      <w:r>
+        <w:t>hemiparasitic</w:t>
+      </w:r>
+      <w:proofErr w:type="spellEnd"/>
+      <w:r>
+        <w:t xml:space="preserve"> plant </w:t>
+      </w:r>
+      <w:proofErr w:type="spellStart"/>
+      <w:r>
+        <w:rPr>
+          <w:i/>
+          <w:iCs/>
+        </w:rPr>
+        <w:t>Euphrasia</w:t>
+      </w:r>
+      <w:proofErr w:type="spellEnd"/>
+      <w:r>
+        <w:t xml:space="preserve"> is determined by host attributes that impact on different aspects of survival, the initiation of reproduction, and performance through time. Our experiments used a diversity of potential host species and exposed an uneven pattern of host quality, with only a few host species providing large performance benefits.</w:t>
+      </w:r>
+      <w:r>
+        <w:t xml:space="preserve"> </w:t>
+      </w:r>
+      <w:r>
+        <w:t>This diversity in host quality could not be directly explained by host functional group, and instead we found host quality to have strong phylogenetic signal, indicating host traits vary in a predictable way across the plant phylogeny. In addition to these observations across diverse hosts, our multi-parasite experiment uncovered evidence for both conserved and species-specific hemiparasite-host interactions. We discuss the implications of these findings in terms of the evolution of hemiparasite host range and host specialisation.</w:t>
+      </w:r>
+    </w:p>
+    <w:p>
+      <w:pPr>
+        <w:spacing w:line="360" w:lineRule="auto"/>
+      </w:pPr>
+    </w:p>
+    <w:p>
+      <w:pPr>
+        <w:spacing w:line="360" w:lineRule="auto"/>
+        <w:rPr>
+          <w:b/>
+          <w:bCs/>
+        </w:rPr>
+      </w:pPr>
+      <w:r>
+        <w:rPr>
+          <w:b/>
+          <w:bCs/>
+        </w:rPr>
+        <w:t>Hemiparasite performance across a host range</w:t>
+      </w:r>
+    </w:p>
+    <w:p>
+      <w:pPr>
+        <w:spacing w:line="360" w:lineRule="auto"/>
+      </w:pPr>
+      <w:r>
+        <w:t xml:space="preserve">We found considerable variation in host quality across forty-five putative host species, with only a subset providing substantial performance benefits to </w:t>
+      </w:r>
+      <w:proofErr w:type="spellStart"/>
+      <w:r>
+        <w:rPr>
+          <w:i/>
+        </w:rPr>
+        <w:t>Euphrasia</w:t>
+      </w:r>
+      <w:proofErr w:type="spellEnd"/>
+      <w:r>
+        <w:t xml:space="preserve">. This contrasts with the only other comparable large scale hemiparasite growth experiment to date, which found all </w:t>
+      </w:r>
+      <w:proofErr w:type="gramStart"/>
+      <w:r>
+        <w:t>27 host</w:t>
+      </w:r>
+      <w:proofErr w:type="gramEnd"/>
+      <w:r>
+        <w:t xml:space="preserve"> species tested conferred some benefit to </w:t>
+      </w:r>
+      <w:proofErr w:type="spellStart"/>
+      <w:r>
+        <w:t>hemiparasitic</w:t>
+      </w:r>
+      <w:proofErr w:type="spellEnd"/>
+      <w:r>
+        <w:t xml:space="preserve"> </w:t>
+      </w:r>
+      <w:proofErr w:type="spellStart"/>
+      <w:r>
+        <w:rPr>
+          <w:i/>
+        </w:rPr>
+        <w:t>Melampyrum</w:t>
+      </w:r>
+      <w:proofErr w:type="spellEnd"/>
+      <w:r>
+        <w:rPr>
+          <w:i/>
+        </w:rPr>
+        <w:t xml:space="preserve"> </w:t>
+      </w:r>
+      <w:r>
+        <w:t>(</w:t>
+      </w:r>
+      <w:proofErr w:type="spellStart"/>
+      <w:r>
+        <w:t>Matthies</w:t>
+      </w:r>
+      <w:proofErr w:type="spellEnd"/>
+      <w:r>
+        <w:t xml:space="preserve">, 2017). This difference may in part be a consequence of our experiment including a larger taxonomic range spanning hosts and likely non-hosts, or may indicate that </w:t>
+      </w:r>
+      <w:proofErr w:type="spellStart"/>
+      <w:r>
+        <w:rPr>
+          <w:i/>
+        </w:rPr>
+        <w:t>Euphrasia</w:t>
+      </w:r>
+      <w:proofErr w:type="spellEnd"/>
+      <w:r>
+        <w:t xml:space="preserve"> represents a more specialised hemiparasite than </w:t>
+      </w:r>
+      <w:proofErr w:type="spellStart"/>
+      <w:r>
+        <w:rPr>
+          <w:i/>
+        </w:rPr>
+        <w:t>Melampyrum</w:t>
+      </w:r>
+      <w:proofErr w:type="spellEnd"/>
+      <w:r>
+        <w:t xml:space="preserve">. Generalist parasite species are often thought to have intermediate fitness across several hosts </w:t>
+      </w:r>
+      <w:r>
+        <w:rPr>
+          <w:noProof/>
+        </w:rPr>
+        <w:t>(Leggett</w:t>
+      </w:r>
+      <w:r>
+        <w:rPr>
+          <w:i/>
+          <w:noProof/>
+        </w:rPr>
+        <w:t xml:space="preserve"> et al.</w:t>
+      </w:r>
+      <w:r>
+        <w:rPr>
+          <w:noProof/>
+        </w:rPr>
+        <w:t>, 2013)</w:t>
+      </w:r>
+      <w:r>
+        <w:t xml:space="preserve">, which is the case with </w:t>
+      </w:r>
+      <w:proofErr w:type="spellStart"/>
+      <w:r>
+        <w:rPr>
+          <w:i/>
+          <w:iCs/>
+        </w:rPr>
+        <w:t>Melampyrum</w:t>
+      </w:r>
+      <w:proofErr w:type="spellEnd"/>
+      <w:r>
+        <w:t xml:space="preserve">, while </w:t>
+      </w:r>
+      <w:proofErr w:type="spellStart"/>
+      <w:r>
+        <w:rPr>
+          <w:i/>
+          <w:iCs/>
+        </w:rPr>
+        <w:t>Euphrasia</w:t>
+      </w:r>
+      <w:proofErr w:type="spellEnd"/>
+      <w:r>
+        <w:t xml:space="preserve"> performs comparatively poorly on all but a small number of genera, such as </w:t>
+      </w:r>
+      <w:r>
+        <w:rPr>
+          <w:i/>
+        </w:rPr>
+        <w:t xml:space="preserve">Lotus, </w:t>
+      </w:r>
+      <w:proofErr w:type="spellStart"/>
+      <w:r>
+        <w:rPr>
+          <w:i/>
+        </w:rPr>
+        <w:t>Cynosurus</w:t>
+      </w:r>
+      <w:proofErr w:type="spellEnd"/>
+      <w:r>
+        <w:rPr>
+          <w:i/>
+        </w:rPr>
+        <w:t xml:space="preserve"> </w:t>
+      </w:r>
+      <w:r>
+        <w:rPr>
+          <w:iCs/>
+        </w:rPr>
+        <w:t>and</w:t>
+      </w:r>
+      <w:r>
+        <w:rPr>
+          <w:i/>
+        </w:rPr>
+        <w:t xml:space="preserve"> </w:t>
+      </w:r>
+      <w:proofErr w:type="spellStart"/>
+      <w:r>
+        <w:rPr>
+          <w:i/>
+        </w:rPr>
+        <w:t>Plantago</w:t>
+      </w:r>
+      <w:proofErr w:type="spellEnd"/>
+      <w:r>
+        <w:t xml:space="preserve">.  </w:t>
+      </w:r>
+      <w:proofErr w:type="spellStart"/>
+      <w:r>
+        <w:rPr>
+          <w:i/>
+        </w:rPr>
         <w:lastRenderedPageBreak/>
-        <w:t>chamaedrys</w:t>
-      </w:r>
-      <w:proofErr w:type="spellEnd"/>
-      <w:r>
-        <w:t xml:space="preserve">, and sea plantain </w:t>
-      </w:r>
-      <w:proofErr w:type="spellStart"/>
-      <w:r>
-        <w:rPr>
-          <w:i/>
-        </w:rPr>
-        <w:t>Plantago</w:t>
-      </w:r>
-      <w:proofErr w:type="spellEnd"/>
-      <w:r>
-        <w:rPr>
-          <w:i/>
-        </w:rPr>
-        <w:t xml:space="preserve"> </w:t>
-      </w:r>
-      <w:proofErr w:type="spellStart"/>
-      <w:r>
-        <w:rPr>
-          <w:i/>
-        </w:rPr>
-        <w:t>maritima</w:t>
-      </w:r>
-      <w:proofErr w:type="spellEnd"/>
-      <w:r>
-        <w:rPr>
-          <w:i/>
-        </w:rPr>
+        <w:t>Lagurus</w:t>
+      </w:r>
+      <w:proofErr w:type="spellEnd"/>
+      <w:r>
+        <w:rPr>
+          <w:i/>
+        </w:rPr>
+        <w:t xml:space="preserve"> </w:t>
+      </w:r>
+      <w:proofErr w:type="spellStart"/>
+      <w:r>
+        <w:rPr>
+          <w:i/>
+        </w:rPr>
+        <w:t>ovatus</w:t>
+      </w:r>
+      <w:proofErr w:type="spellEnd"/>
+      <w:r>
+        <w:rPr>
+          <w:i/>
+        </w:rPr>
+        <w:t xml:space="preserve"> </w:t>
+      </w:r>
+      <w:r>
+        <w:t xml:space="preserve">(grass), </w:t>
+      </w:r>
+      <w:proofErr w:type="spellStart"/>
+      <w:r>
+        <w:rPr>
+          <w:i/>
+        </w:rPr>
+        <w:t>Ononis</w:t>
+      </w:r>
+      <w:proofErr w:type="spellEnd"/>
+      <w:r>
+        <w:rPr>
+          <w:i/>
+        </w:rPr>
+        <w:t xml:space="preserve"> </w:t>
+      </w:r>
+      <w:proofErr w:type="spellStart"/>
+      <w:r>
+        <w:rPr>
+          <w:i/>
+        </w:rPr>
+        <w:t>spinosa</w:t>
+      </w:r>
+      <w:proofErr w:type="spellEnd"/>
+      <w:r>
+        <w:t xml:space="preserve"> (legume), </w:t>
+      </w:r>
+      <w:r>
+        <w:rPr>
+          <w:i/>
+        </w:rPr>
+        <w:t xml:space="preserve">Thymus </w:t>
+      </w:r>
+      <w:proofErr w:type="spellStart"/>
+      <w:r>
+        <w:rPr>
+          <w:i/>
+        </w:rPr>
+        <w:t>polytrichus</w:t>
+      </w:r>
+      <w:proofErr w:type="spellEnd"/>
+      <w:r>
+        <w:t xml:space="preserve"> (woody) and </w:t>
+      </w:r>
+      <w:proofErr w:type="spellStart"/>
+      <w:r>
+        <w:rPr>
+          <w:i/>
+        </w:rPr>
+        <w:t>Leucanthemum</w:t>
+      </w:r>
+      <w:proofErr w:type="spellEnd"/>
+      <w:r>
+        <w:rPr>
+          <w:i/>
+        </w:rPr>
+        <w:t xml:space="preserve"> vulgare</w:t>
+      </w:r>
+      <w:r>
+        <w:t xml:space="preserve"> (forb) are all putative hosts from different functional groups that conferred little to no benefit to </w:t>
+      </w:r>
+      <w:proofErr w:type="spellStart"/>
+      <w:r>
+        <w:rPr>
+          <w:i/>
+        </w:rPr>
+        <w:t>Euphrasia</w:t>
+      </w:r>
+      <w:proofErr w:type="spellEnd"/>
+      <w:r>
+        <w:t xml:space="preserve">. While legumes are on average the best host for both </w:t>
+      </w:r>
+      <w:proofErr w:type="spellStart"/>
+      <w:r>
+        <w:rPr>
+          <w:i/>
+          <w:iCs/>
+        </w:rPr>
+        <w:t>Euphrasia</w:t>
+      </w:r>
+      <w:proofErr w:type="spellEnd"/>
+      <w:r>
+        <w:t xml:space="preserve"> and </w:t>
+      </w:r>
+      <w:proofErr w:type="spellStart"/>
+      <w:r>
+        <w:rPr>
+          <w:i/>
+          <w:iCs/>
+        </w:rPr>
+        <w:t>Melampyrum</w:t>
+      </w:r>
+      <w:proofErr w:type="spellEnd"/>
+      <w:r>
+        <w:t xml:space="preserve">, we find grasses to be next best for </w:t>
+      </w:r>
+      <w:proofErr w:type="spellStart"/>
+      <w:r>
+        <w:rPr>
+          <w:i/>
+          <w:iCs/>
+        </w:rPr>
+        <w:t>Euphrasia</w:t>
+      </w:r>
+      <w:proofErr w:type="spellEnd"/>
+      <w:r>
+        <w:t xml:space="preserve">, while </w:t>
+      </w:r>
+      <w:proofErr w:type="spellStart"/>
+      <w:r>
+        <w:t>Matthies</w:t>
+      </w:r>
+      <w:proofErr w:type="spellEnd"/>
+      <w:r>
+        <w:t xml:space="preserve"> (2017) found forbs. Such comparisons between studies must be interpreted with caution due to different measure of performance, growth conditions, and hosts tested, but clearly further experimental work investigating differential host adaptation of </w:t>
+      </w:r>
+      <w:proofErr w:type="spellStart"/>
+      <w:r>
+        <w:t>hemiparasitic</w:t>
+      </w:r>
+      <w:proofErr w:type="spellEnd"/>
+      <w:r>
+        <w:t xml:space="preserve"> genera are warranted.</w:t>
+      </w:r>
+    </w:p>
+    <w:p>
+      <w:pPr>
+        <w:spacing w:line="360" w:lineRule="auto"/>
+      </w:pPr>
+      <w:r>
+        <w:t xml:space="preserve">The wide variability of host quality within functional groups suggests functional group alone does not predict hemiparasite performance. This observation may be in part be due to functional group being confounded with phylogeny, with both legumes and grasses representing strongly supported clades, while forbs are paraphyletic. Our study is the first, to our knowledge, to quantify hemiparasite performance in the context of host phylogeny. The few other studies from animals and protists that have considered host phylogeny and species traits in multi-host parasite systems have also found host phylogenetic effects to be important. For example, a study of apicomplexan parasites that infect diverse bird hosts found that host phylogeny was important in explaining variation in infection status on top of environmental and host species traits </w:t>
+      </w:r>
+      <w:r>
+        <w:rPr>
+          <w:noProof/>
+        </w:rPr>
+        <w:t>(Barrow</w:t>
+      </w:r>
+      <w:r>
+        <w:rPr>
+          <w:i/>
+          <w:noProof/>
+        </w:rPr>
+        <w:t xml:space="preserve"> et al.</w:t>
+      </w:r>
+      <w:r>
+        <w:rPr>
+          <w:noProof/>
+        </w:rPr>
+        <w:t>, 2019)</w:t>
+      </w:r>
+      <w:r>
+        <w:t xml:space="preserve">. In </w:t>
+      </w:r>
+      <w:proofErr w:type="spellStart"/>
+      <w:r>
+        <w:rPr>
+          <w:i/>
+        </w:rPr>
+        <w:t>Euphrasia</w:t>
+      </w:r>
+      <w:proofErr w:type="spellEnd"/>
+      <w:r>
+        <w:t xml:space="preserve">, the predictive power of host relationships </w:t>
+      </w:r>
+      <w:r>
+        <w:t>indicates</w:t>
+      </w:r>
+      <w:r>
+        <w:t xml:space="preserve"> that host traits such as defences against parasitism </w:t>
+      </w:r>
+      <w:r>
+        <w:rPr>
+          <w:noProof/>
+        </w:rPr>
+        <w:t>(Cameron</w:t>
+      </w:r>
+      <w:r>
+        <w:rPr>
+          <w:i/>
+          <w:noProof/>
+        </w:rPr>
+        <w:t xml:space="preserve"> et al.</w:t>
+      </w:r>
+      <w:r>
+        <w:rPr>
+          <w:noProof/>
+        </w:rPr>
+        <w:t>, 2006)</w:t>
+      </w:r>
+      <w:r>
+        <w:t xml:space="preserve">, root architecture </w:t>
+      </w:r>
+      <w:r>
+        <w:rPr>
+          <w:noProof/>
+        </w:rPr>
+        <w:t>(Roumet</w:t>
+      </w:r>
+      <w:r>
+        <w:rPr>
+          <w:i/>
+          <w:noProof/>
+        </w:rPr>
+        <w:t xml:space="preserve"> et al.</w:t>
+      </w:r>
+      <w:r>
+        <w:rPr>
+          <w:noProof/>
+        </w:rPr>
+        <w:t>, 2006)</w:t>
+      </w:r>
+      <w:r>
+        <w:t xml:space="preserve">, nutrient availability and the uptake of secondary compounds </w:t>
+      </w:r>
+      <w:r>
+        <w:rPr>
+          <w:noProof/>
+        </w:rPr>
+        <w:t>(Adler, 2000)</w:t>
+      </w:r>
+      <w:r>
+        <w:t xml:space="preserve">, and competitive ability </w:t>
+      </w:r>
+      <w:r>
+        <w:rPr>
+          <w:noProof/>
+        </w:rPr>
+        <w:t>(Keith</w:t>
+      </w:r>
+      <w:r>
+        <w:rPr>
+          <w:i/>
+          <w:noProof/>
+        </w:rPr>
+        <w:t xml:space="preserve"> et al.</w:t>
+      </w:r>
+      <w:r>
+        <w:rPr>
+          <w:noProof/>
+        </w:rPr>
+        <w:t>, 2004)</w:t>
+      </w:r>
+      <w:r>
+        <w:t xml:space="preserve"> are likely to vary in predictable ways across the plant phylogeny. Our experiments however, show that there are a restricted set of highly phylogenetically divergent host species which confer high benefit to </w:t>
+      </w:r>
+      <w:proofErr w:type="spellStart"/>
+      <w:r>
+        <w:rPr>
+          <w:i/>
+        </w:rPr>
+        <w:t>Euphrasia</w:t>
+      </w:r>
+      <w:proofErr w:type="spellEnd"/>
+      <w:r>
+        <w:t xml:space="preserve"> (especially </w:t>
+      </w:r>
+      <w:r>
+        <w:rPr>
+          <w:i/>
+        </w:rPr>
+        <w:t xml:space="preserve">L. </w:t>
+      </w:r>
+      <w:proofErr w:type="spellStart"/>
+      <w:r>
+        <w:rPr>
+          <w:i/>
+        </w:rPr>
+        <w:t>corniculatus</w:t>
+      </w:r>
+      <w:proofErr w:type="spellEnd"/>
+      <w:r>
         <w:t xml:space="preserve">, </w:t>
       </w:r>
       <w:r>
-        <w:t xml:space="preserve">each of which have antagonistic interactions with different </w:t>
-      </w:r>
-      <w:proofErr w:type="spellStart"/>
-      <w:r>
-        <w:rPr>
-          <w:i/>
+        <w:rPr>
+          <w:i/>
+        </w:rPr>
+        <w:t xml:space="preserve">C. </w:t>
+      </w:r>
+      <w:proofErr w:type="spellStart"/>
+      <w:r>
+        <w:rPr>
+          <w:i/>
+        </w:rPr>
+        <w:t>cristatus</w:t>
+      </w:r>
+      <w:proofErr w:type="spellEnd"/>
+      <w:r>
+        <w:t xml:space="preserve"> and </w:t>
+      </w:r>
+      <w:r>
+        <w:rPr>
+          <w:i/>
+        </w:rPr>
+        <w:t xml:space="preserve">P. </w:t>
+      </w:r>
+      <w:proofErr w:type="spellStart"/>
+      <w:r>
+        <w:rPr>
+          <w:i/>
+        </w:rPr>
+        <w:t>lanceolata</w:t>
+      </w:r>
+      <w:proofErr w:type="spellEnd"/>
+      <w:r>
+        <w:t xml:space="preserve">). Clades containing a host that confer the greatest benefits are likely to contain other species which also benefit </w:t>
+      </w:r>
+      <w:proofErr w:type="spellStart"/>
+      <w:r>
+        <w:rPr>
+          <w:i/>
+          <w:iCs/>
         </w:rPr>
         <w:t>Euphrasia</w:t>
       </w:r>
       <w:proofErr w:type="spellEnd"/>
       <w:r>
-        <w:t xml:space="preserve"> species. Moreover, two divergent species of </w:t>
+        <w:t xml:space="preserve"> (e.g. </w:t>
+      </w:r>
+      <w:r>
+        <w:rPr>
+          <w:i/>
+        </w:rPr>
+        <w:t xml:space="preserve">Lotus, </w:t>
+      </w:r>
+      <w:proofErr w:type="spellStart"/>
+      <w:r>
+        <w:rPr>
+          <w:i/>
+        </w:rPr>
+        <w:t>Trifolium</w:t>
+      </w:r>
+      <w:proofErr w:type="spellEnd"/>
+      <w:r>
+        <w:rPr>
+          <w:i/>
+        </w:rPr>
+        <w:t xml:space="preserve">, </w:t>
+      </w:r>
+      <w:proofErr w:type="spellStart"/>
+      <w:r>
+        <w:rPr>
+          <w:i/>
+        </w:rPr>
+        <w:t>Lathyrus</w:t>
+      </w:r>
+      <w:proofErr w:type="spellEnd"/>
+      <w:r>
+        <w:t xml:space="preserve"> in the legumes and </w:t>
+      </w:r>
+      <w:proofErr w:type="spellStart"/>
+      <w:r>
+        <w:rPr>
+          <w:i/>
+        </w:rPr>
+        <w:t>Cynosurus</w:t>
+      </w:r>
+      <w:proofErr w:type="spellEnd"/>
+      <w:r>
+        <w:rPr>
+          <w:i/>
+        </w:rPr>
+        <w:t>, Festuca, Agrostis</w:t>
+      </w:r>
+      <w:r>
+        <w:t xml:space="preserve"> in the grasses). Overall, while </w:t>
       </w:r>
       <w:proofErr w:type="spellStart"/>
       <w:r>
@@ -4931,67 +5717,489 @@
       </w:r>
       <w:proofErr w:type="spellEnd"/>
       <w:r>
-        <w:t xml:space="preserve"> from the same geographic location, diploid</w:t>
-      </w:r>
-      <w:r>
-        <w:rPr>
-          <w:i/>
-        </w:rPr>
-        <w:t xml:space="preserve"> E. </w:t>
-      </w:r>
-      <w:proofErr w:type="spellStart"/>
-      <w:r>
-        <w:rPr>
-          <w:i/>
-        </w:rPr>
-        <w:t>vigursii</w:t>
-      </w:r>
-      <w:proofErr w:type="spellEnd"/>
-      <w:r>
-        <w:t xml:space="preserve"> and tetraploid </w:t>
-      </w:r>
-      <w:r>
-        <w:rPr>
-          <w:i/>
-        </w:rPr>
-        <w:t xml:space="preserve">E. </w:t>
-      </w:r>
-      <w:proofErr w:type="spellStart"/>
-      <w:r>
-        <w:rPr>
-          <w:i/>
-        </w:rPr>
-        <w:t>tetraquetra</w:t>
-      </w:r>
-      <w:proofErr w:type="spellEnd"/>
-      <w:r>
-        <w:t>, show similar responses to the same set of hosts, with no significant interactions detected in these two species (SI Appendix Fig. S</w:t>
-      </w:r>
-      <w:r>
-        <w:t>5</w:t>
-      </w:r>
-      <w:r>
+        <w:t xml:space="preserve"> is a true generalist able to benefit from </w:t>
+      </w:r>
+      <w:proofErr w:type="spellStart"/>
+      <w:r>
+        <w:t>parasitising</w:t>
+      </w:r>
+      <w:proofErr w:type="spellEnd"/>
+      <w:r>
+        <w:t xml:space="preserve"> plants throughout the vascular plant phylogeny, it only gains major benefit from attaching to a subset of taxa. </w:t>
+      </w:r>
+      <w:proofErr w:type="spellStart"/>
+      <w:r>
+        <w:rPr>
+          <w:i/>
+        </w:rPr>
+        <w:t>Euphrasia</w:t>
+      </w:r>
+      <w:proofErr w:type="spellEnd"/>
+      <w:r>
+        <w:rPr>
+          <w:i/>
+        </w:rPr>
+        <w:t xml:space="preserve"> </w:t>
+      </w:r>
+      <w:r>
+        <w:t xml:space="preserve">species may therefore lie in a ‘grey zone’ in between generalist and specialist parasite, as has been observed in other parasitic systems </w:t>
+      </w:r>
+      <w:r>
+        <w:rPr>
+          <w:noProof/>
+        </w:rPr>
+        <w:t>(Lievens</w:t>
+      </w:r>
+      <w:r>
+        <w:rPr>
+          <w:i/>
+          <w:noProof/>
+        </w:rPr>
+        <w:t xml:space="preserve"> et al.</w:t>
+      </w:r>
+      <w:r>
+        <w:rPr>
+          <w:noProof/>
+        </w:rPr>
+        <w:t>, 2018)</w:t>
+      </w:r>
+      <w:r>
+        <w:t>.</w:t>
+      </w:r>
+    </w:p>
+    <w:p>
+      <w:pPr>
+        <w:spacing w:line="360" w:lineRule="auto"/>
+      </w:pPr>
+    </w:p>
+    <w:p>
+      <w:pPr>
+        <w:spacing w:line="360" w:lineRule="auto"/>
+        <w:rPr>
+          <w:b/>
+          <w:bCs/>
+        </w:rPr>
+      </w:pPr>
+      <w:r>
+        <w:rPr>
+          <w:b/>
+          <w:bCs/>
+        </w:rPr>
+        <w:t>Conservation of hemiparasite-host interactions</w:t>
+      </w:r>
+    </w:p>
+    <w:p>
+      <w:pPr>
+        <w:spacing w:line="360" w:lineRule="auto"/>
+      </w:pPr>
+      <w:r>
+        <w:t xml:space="preserve">Our finding that hosts beneficial to one </w:t>
+      </w:r>
+      <w:proofErr w:type="spellStart"/>
+      <w:r>
+        <w:rPr>
+          <w:i/>
+        </w:rPr>
+        <w:t>Euphrasia</w:t>
+      </w:r>
+      <w:proofErr w:type="spellEnd"/>
+      <w:r>
+        <w:t xml:space="preserve"> species are generally beneficial across all </w:t>
+      </w:r>
+      <w:proofErr w:type="spellStart"/>
+      <w:r>
+        <w:rPr>
+          <w:i/>
+        </w:rPr>
+        <w:t>Euph</w:t>
+      </w:r>
+      <w:r>
+        <w:rPr>
+          <w:i/>
+        </w:rPr>
+        <w:t>r</w:t>
+      </w:r>
+      <w:r>
+        <w:rPr>
+          <w:i/>
+        </w:rPr>
+        <w:t>asia</w:t>
+      </w:r>
+      <w:proofErr w:type="spellEnd"/>
+      <w:r>
+        <w:rPr>
+          <w:i/>
+        </w:rPr>
+        <w:t xml:space="preserve"> </w:t>
+      </w:r>
+      <w:r>
+        <w:t>species reveals generally conserved hemiparasite-host interactions.</w:t>
+      </w:r>
+      <w:r>
+        <w:t xml:space="preserve"> </w:t>
+      </w:r>
+      <w:r>
+        <w:t xml:space="preserve">This is perhaps unsurprising as hemiparasites are likely to respond in a similar way to host resources, for example </w:t>
+      </w:r>
+      <w:r>
+        <w:lastRenderedPageBreak/>
+        <w:t xml:space="preserve">performing well on perennial hosts that are large, nitrogen rich and with few defences </w:t>
+      </w:r>
+      <w:r>
+        <w:rPr>
+          <w:noProof/>
+        </w:rPr>
+        <w:t>(Seel</w:t>
+      </w:r>
+      <w:r>
+        <w:rPr>
+          <w:i/>
+          <w:noProof/>
+        </w:rPr>
+        <w:t xml:space="preserve"> et al.</w:t>
+      </w:r>
+      <w:r>
+        <w:rPr>
+          <w:noProof/>
+        </w:rPr>
+        <w:t>, 1993; Cameron</w:t>
+      </w:r>
+      <w:r>
+        <w:rPr>
+          <w:i/>
+          <w:noProof/>
+        </w:rPr>
+        <w:t xml:space="preserve"> et al.</w:t>
+      </w:r>
+      <w:r>
+        <w:rPr>
+          <w:noProof/>
+        </w:rPr>
+        <w:t>, 2006; Krasnov</w:t>
+      </w:r>
+      <w:r>
+        <w:rPr>
+          <w:i/>
+          <w:noProof/>
+        </w:rPr>
+        <w:t xml:space="preserve"> et al.</w:t>
+      </w:r>
+      <w:r>
+        <w:rPr>
+          <w:noProof/>
+        </w:rPr>
+        <w:t>, 2006)</w:t>
+      </w:r>
+      <w:r>
+        <w:t xml:space="preserve">. While various host attributes impact hemiparasite performance, these may only be apparent when the components of plant fitness are decomposed. For example, the importance of host life history was revealed only when viewed temporally, with peak performance of </w:t>
+      </w:r>
+      <w:proofErr w:type="spellStart"/>
+      <w:r>
+        <w:rPr>
+          <w:i/>
+        </w:rPr>
+        <w:t>Euphrasia</w:t>
+      </w:r>
+      <w:proofErr w:type="spellEnd"/>
+      <w:r>
+        <w:t xml:space="preserve"> on annual hosts earlier in the season. This finding highlights the ephemeral nature of annual host plants as a resource, which may be of significance in natural communities due to the restricted availability of annual hosts later in the season </w:t>
+      </w:r>
+      <w:r>
+        <w:rPr>
+          <w:noProof/>
+        </w:rPr>
+        <w:t>(Kelly</w:t>
+      </w:r>
+      <w:r>
+        <w:rPr>
+          <w:i/>
+          <w:noProof/>
+        </w:rPr>
+        <w:t xml:space="preserve"> et al.</w:t>
+      </w:r>
+      <w:r>
+        <w:rPr>
+          <w:noProof/>
+        </w:rPr>
+        <w:t>, 1988; Zopfi, 1993)</w:t>
+      </w:r>
+      <w:r>
+        <w:t xml:space="preserve">. Overall, the hosts that emerged as most consistently advantageous across all four </w:t>
+      </w:r>
+      <w:proofErr w:type="spellStart"/>
+      <w:r>
+        <w:rPr>
+          <w:i/>
+        </w:rPr>
+        <w:t>Euphrasia</w:t>
+      </w:r>
+      <w:proofErr w:type="spellEnd"/>
+      <w:r>
+        <w:rPr>
+          <w:i/>
+        </w:rPr>
+        <w:t xml:space="preserve"> </w:t>
+      </w:r>
+      <w:r>
+        <w:t xml:space="preserve">species were </w:t>
+      </w:r>
+      <w:proofErr w:type="spellStart"/>
+      <w:r>
+        <w:rPr>
+          <w:i/>
+        </w:rPr>
+        <w:t>Lolium</w:t>
+      </w:r>
+      <w:proofErr w:type="spellEnd"/>
+      <w:r>
+        <w:rPr>
+          <w:i/>
+        </w:rPr>
+        <w:t xml:space="preserve"> </w:t>
+      </w:r>
+      <w:proofErr w:type="spellStart"/>
+      <w:r>
+        <w:rPr>
+          <w:i/>
+        </w:rPr>
+        <w:t>perenne</w:t>
+      </w:r>
+      <w:proofErr w:type="spellEnd"/>
+      <w:r>
+        <w:t xml:space="preserve"> and </w:t>
+      </w:r>
+      <w:r>
+        <w:rPr>
+          <w:i/>
+        </w:rPr>
+        <w:t xml:space="preserve">L. </w:t>
+      </w:r>
+      <w:proofErr w:type="spellStart"/>
+      <w:r>
+        <w:rPr>
+          <w:i/>
+        </w:rPr>
+        <w:t>corniculatus</w:t>
+      </w:r>
+      <w:proofErr w:type="spellEnd"/>
+      <w:r>
+        <w:t xml:space="preserve">, which fulfil many of the above criteria </w:t>
+      </w:r>
+      <w:r>
+        <w:rPr>
+          <w:noProof/>
+        </w:rPr>
+        <w:t>(Beddows, 1967; Jones &amp; Turkington, 1986)</w:t>
+      </w:r>
+      <w:r>
+        <w:t xml:space="preserve">. These conserved parasite responses are notable as we used highly divergent diploid and tetraploid </w:t>
+      </w:r>
+      <w:proofErr w:type="spellStart"/>
+      <w:r>
+        <w:rPr>
+          <w:i/>
+          <w:iCs/>
+        </w:rPr>
+        <w:t>Euphrasia</w:t>
+      </w:r>
+      <w:proofErr w:type="spellEnd"/>
+      <w:r>
+        <w:t xml:space="preserve"> species (~5% nucleotide divergence, corresponding to ~8 million years divergence </w:t>
+      </w:r>
+      <w:r>
+        <w:rPr>
+          <w:noProof/>
+        </w:rPr>
+        <w:t>(Wang</w:t>
+      </w:r>
+      <w:r>
+        <w:rPr>
+          <w:i/>
+          <w:noProof/>
+        </w:rPr>
+        <w:t xml:space="preserve"> et al.</w:t>
+      </w:r>
+      <w:r>
+        <w:rPr>
+          <w:noProof/>
+        </w:rPr>
+        <w:t>, 2018; Becher</w:t>
+      </w:r>
+      <w:r>
+        <w:rPr>
+          <w:i/>
+          <w:noProof/>
+        </w:rPr>
+        <w:t xml:space="preserve"> et al.</w:t>
+      </w:r>
+      <w:r>
+        <w:rPr>
+          <w:noProof/>
+        </w:rPr>
+        <w:t>, 2020)</w:t>
+      </w:r>
+      <w:r>
+        <w:t xml:space="preserve">). In contrast, host conservation in many highly specialised </w:t>
+      </w:r>
+      <w:proofErr w:type="spellStart"/>
+      <w:r>
+        <w:t>holoparasitic</w:t>
+      </w:r>
+      <w:proofErr w:type="spellEnd"/>
+      <w:r>
+        <w:t xml:space="preserve"> taxa, like </w:t>
+      </w:r>
+      <w:proofErr w:type="spellStart"/>
+      <w:r>
+        <w:rPr>
+          <w:i/>
+          <w:iCs/>
+        </w:rPr>
+        <w:t>Orobanche</w:t>
+      </w:r>
+      <w:proofErr w:type="spellEnd"/>
+      <w:r>
+        <w:t xml:space="preserve">, is uncommon, with host specific ecotypes found even within the same parasite species </w:t>
+      </w:r>
+      <w:r>
+        <w:rPr>
+          <w:noProof/>
+        </w:rPr>
+        <w:t>(Thorogood</w:t>
+      </w:r>
+      <w:r>
+        <w:rPr>
+          <w:i/>
+          <w:noProof/>
+        </w:rPr>
+        <w:t xml:space="preserve"> et al.</w:t>
+      </w:r>
+      <w:r>
+        <w:rPr>
+          <w:noProof/>
+        </w:rPr>
+        <w:t>, 2009)</w:t>
+      </w:r>
+      <w:r>
+        <w:t xml:space="preserve">. </w:t>
+      </w:r>
+    </w:p>
+    <w:p>
+      <w:pPr>
+        <w:spacing w:line="360" w:lineRule="auto"/>
+      </w:pPr>
+    </w:p>
+    <w:p>
+      <w:pPr>
+        <w:spacing w:line="360" w:lineRule="auto"/>
+      </w:pPr>
+      <w:r>
+        <w:t xml:space="preserve">We do however find </w:t>
+      </w:r>
+      <w:r>
+        <w:t xml:space="preserve">that some </w:t>
+      </w:r>
+      <w:proofErr w:type="spellStart"/>
+      <w:r>
+        <w:rPr>
+          <w:i/>
+        </w:rPr>
+        <w:t>Euphrasia</w:t>
+      </w:r>
+      <w:proofErr w:type="spellEnd"/>
+      <w:r>
+        <w:rPr>
+          <w:i/>
+        </w:rPr>
+        <w:t xml:space="preserve"> </w:t>
+      </w:r>
+      <w:r>
+        <w:t xml:space="preserve">species grow </w:t>
+      </w:r>
+      <w:r>
+        <w:t>significant</w:t>
+      </w:r>
+      <w:r>
+        <w:t>ly better on a specific host species</w:t>
+      </w:r>
+      <w:r>
+        <w:t xml:space="preserve">, suggesting </w:t>
+      </w:r>
+      <w:r>
+        <w:t xml:space="preserve">host-parasite interactions and </w:t>
+      </w:r>
+      <w:r>
+        <w:t xml:space="preserve">weak differential host adaptation. Support for this finding can be found in the related hemiparasite </w:t>
+      </w:r>
+      <w:proofErr w:type="spellStart"/>
+      <w:r>
+        <w:rPr>
+          <w:i/>
+        </w:rPr>
+        <w:t>Rhinanthus</w:t>
+      </w:r>
+      <w:proofErr w:type="spellEnd"/>
+      <w:r>
+        <w:rPr>
+          <w:iCs/>
+        </w:rPr>
+        <w:t>,</w:t>
+      </w:r>
+      <w:r>
+        <w:rPr>
+          <w:i/>
+        </w:rPr>
+        <w:t xml:space="preserve"> </w:t>
+      </w:r>
+      <w:r>
+        <w:t xml:space="preserve">where parasite fitness is determined by parasite genotype, host genotype and their interactions </w:t>
+      </w:r>
+      <w:r>
+        <w:rPr>
+          <w:noProof/>
+        </w:rPr>
+        <w:t>(Rowntree</w:t>
+      </w:r>
+      <w:r>
+        <w:rPr>
+          <w:i/>
+          <w:noProof/>
+        </w:rPr>
+        <w:t xml:space="preserve"> et al.</w:t>
+      </w:r>
+      <w:r>
+        <w:rPr>
+          <w:noProof/>
+        </w:rPr>
+        <w:t>, 2011</w:t>
+      </w:r>
+      <w:r>
+        <w:rPr>
+          <w:noProof/>
+        </w:rPr>
         <w:t xml:space="preserve">; </w:t>
       </w:r>
       <w:r>
-        <w:t>χ</w:t>
-      </w:r>
-      <w:r>
-        <w:rPr>
-          <w:vertAlign w:val="superscript"/>
-        </w:rPr>
-        <w:t>2</w:t>
-      </w:r>
-      <w:r>
-        <w:t xml:space="preserve"> = 0.22, </w:t>
-      </w:r>
-      <w:proofErr w:type="spellStart"/>
-      <w:r>
-        <w:t>df</w:t>
-      </w:r>
-      <w:proofErr w:type="spellEnd"/>
-      <w:r>
-        <w:t xml:space="preserve">=1, P=0.64). Although the dominant signal is that of conservatism of performance across </w:t>
+        <w:rPr>
+          <w:noProof/>
+        </w:rPr>
+        <w:t>Mutikainen</w:t>
+      </w:r>
+      <w:r>
+        <w:rPr>
+          <w:i/>
+          <w:noProof/>
+        </w:rPr>
+        <w:t xml:space="preserve"> et al.</w:t>
+      </w:r>
+      <w:r>
+        <w:rPr>
+          <w:noProof/>
+        </w:rPr>
+        <w:t>, 2000)</w:t>
+      </w:r>
+      <w:r>
+        <w:t xml:space="preserve">. Host species are spatially heterogenous in their distribution and vary in abundance by habitat and geographic area, creating conditions that may allow local host adaptation. The low migration rate between </w:t>
       </w:r>
       <w:proofErr w:type="spellStart"/>
       <w:r>
@@ -5002,13 +6210,50 @@
       </w:r>
       <w:proofErr w:type="spellEnd"/>
       <w:r>
-        <w:rPr>
-          <w:i/>
-        </w:rPr>
-        <w:t xml:space="preserve"> </w:t>
-      </w:r>
-      <w:r>
-        <w:t>species on the same host, hemiparasite-host interactions explain a significant proportion of the variation in performance.</w:t>
+        <w:t xml:space="preserve"> populations, particularly in small flowered </w:t>
+      </w:r>
+      <w:proofErr w:type="spellStart"/>
+      <w:r>
+        <w:t>selfing</w:t>
+      </w:r>
+      <w:proofErr w:type="spellEnd"/>
+      <w:r>
+        <w:t xml:space="preserve"> taxa </w:t>
+      </w:r>
+      <w:r>
+        <w:rPr>
+          <w:noProof/>
+        </w:rPr>
+        <w:t>(French</w:t>
+      </w:r>
+      <w:r>
+        <w:rPr>
+          <w:i/>
+          <w:noProof/>
+        </w:rPr>
+        <w:t xml:space="preserve"> et al.</w:t>
+      </w:r>
+      <w:r>
+        <w:rPr>
+          <w:noProof/>
+        </w:rPr>
+        <w:t>, 2005; Becher</w:t>
+      </w:r>
+      <w:r>
+        <w:rPr>
+          <w:i/>
+          <w:noProof/>
+        </w:rPr>
+        <w:t xml:space="preserve"> et al.</w:t>
+      </w:r>
+      <w:r>
+        <w:rPr>
+          <w:noProof/>
+        </w:rPr>
+        <w:t>, 2020)</w:t>
+      </w:r>
+      <w:r>
+        <w:t xml:space="preserve">, may cause differentiation and promote local adaptation. While the drivers and tempo of local host adaptation are not understood, further investigations with many hemiparasite species combined with extensive host combinations will shed light on the nature of these interactions. </w:t>
       </w:r>
     </w:p>
     <w:p>
@@ -5027,7 +6272,7 @@
         <w:rPr>
           <w:b/>
         </w:rPr>
-        <w:t xml:space="preserve"> Discussion</w:t>
+        <w:t>Acknowledgements</w:t>
       </w:r>
     </w:p>
     <w:p>
@@ -5035,1262 +6280,67 @@
         <w:spacing w:line="360" w:lineRule="auto"/>
       </w:pPr>
       <w:r>
-        <w:t xml:space="preserve">We have shown that the performance of the </w:t>
-      </w:r>
-      <w:proofErr w:type="spellStart"/>
-      <w:r>
-        <w:t>hemiparasitic</w:t>
-      </w:r>
-      <w:proofErr w:type="spellEnd"/>
-      <w:r>
-        <w:t xml:space="preserve"> plant </w:t>
-      </w:r>
-      <w:proofErr w:type="spellStart"/>
-      <w:r>
-        <w:rPr>
-          <w:i/>
-          <w:iCs/>
-        </w:rPr>
-        <w:t>Euphrasia</w:t>
-      </w:r>
-      <w:proofErr w:type="spellEnd"/>
-      <w:r>
-        <w:t xml:space="preserve"> is determined by host attributes that impact on different aspects of survival, the initiation of reproduction, and performance through time. Our experiments used a diversity of potential host species and exposed an uneven pattern of host quality, with only a few host species providing large performance benefits.</w:t>
-      </w:r>
-      <w:r>
-        <w:t xml:space="preserve"> </w:t>
-      </w:r>
-      <w:r>
-        <w:t>This diversity in host quality could not be directly explained by host functional group, and instead we found host quality to have strong phylogenetic signal, indicating host traits vary in a predictable way across the plant phylogeny. In addition to these observations across diverse hosts, our multi-parasite experiment uncovered evidence for both conserved and species-specific hemiparasite-host interactions. We discuss the implications of these findings in terms of the evolution of hemiparasite host range and host specialisation.</w:t>
+        <w:t xml:space="preserve">The experimental work was performed at the Royal Botanical Garden Edinburgh, </w:t>
+      </w:r>
+      <w:r>
+        <w:t>which is funded from the Scottish Government's Rural and Environment Science and Analytical Services Division (RESAS)</w:t>
+      </w:r>
+      <w:r>
+        <w:t>. The research was funded by a BBSRC EASTBIO DTP studentship to M.</w:t>
+      </w:r>
+      <w:r>
+        <w:t>R.</w:t>
+      </w:r>
+      <w:r>
+        <w:t xml:space="preserve">B. and </w:t>
+      </w:r>
+      <w:r>
+        <w:t>a Natural Environment Research Council Fellowship (NE/L011336/1)</w:t>
+      </w:r>
+      <w:r>
+        <w:t xml:space="preserve"> and grant (</w:t>
+      </w:r>
+      <w:r>
+        <w:t>NE/R010609/1</w:t>
+      </w:r>
+      <w:r>
+        <w:t>) to A.D.T.  M.</w:t>
+      </w:r>
+      <w:r>
+        <w:t>R.</w:t>
+      </w:r>
+      <w:r>
+        <w:t xml:space="preserve">B acknowledges J. Hadfield, A. Phillimore and G. </w:t>
+      </w:r>
+      <w:proofErr w:type="spellStart"/>
+      <w:r>
+        <w:t>Albery</w:t>
+      </w:r>
+      <w:proofErr w:type="spellEnd"/>
+      <w:r>
+        <w:t xml:space="preserve"> for modelling help.</w:t>
       </w:r>
     </w:p>
     <w:p>
       <w:pPr>
         <w:spacing w:line="360" w:lineRule="auto"/>
-      </w:pPr>
+        <w:rPr>
+          <w:b/>
+        </w:rPr>
+      </w:pPr>
+      <w:r>
+        <w:rPr>
+          <w:b/>
+        </w:rPr>
+        <w:lastRenderedPageBreak/>
+        <w:t>Author Information</w:t>
+      </w:r>
     </w:p>
     <w:p>
       <w:pPr>
         <w:spacing w:line="360" w:lineRule="auto"/>
-        <w:rPr>
-          <w:b/>
-          <w:bCs/>
-        </w:rPr>
-      </w:pPr>
-      <w:r>
-        <w:rPr>
-          <w:b/>
-          <w:bCs/>
-        </w:rPr>
-        <w:t>Hemiparasite performance across a host range</w:t>
-      </w:r>
-    </w:p>
-    <w:p>
-      <w:pPr>
-        <w:spacing w:line="360" w:lineRule="auto"/>
-      </w:pPr>
-      <w:r>
-        <w:t xml:space="preserve">We found considerable variation in host quality across forty-five putative host species, with only a subset providing substantial performance benefits to </w:t>
-      </w:r>
-      <w:proofErr w:type="spellStart"/>
-      <w:r>
-        <w:rPr>
-          <w:i/>
-        </w:rPr>
-        <w:t>Euphrasia</w:t>
-      </w:r>
-      <w:proofErr w:type="spellEnd"/>
-      <w:r>
-        <w:t xml:space="preserve">. This contrasts with the only other comparable large scale hemiparasite growth experiment to date, which found all </w:t>
-      </w:r>
-      <w:proofErr w:type="gramStart"/>
-      <w:r>
-        <w:t>27 host</w:t>
-      </w:r>
-      <w:proofErr w:type="gramEnd"/>
-      <w:r>
-        <w:t xml:space="preserve"> species tested conferred some benefit to </w:t>
-      </w:r>
-      <w:proofErr w:type="spellStart"/>
-      <w:r>
-        <w:t>hemiparasitic</w:t>
-      </w:r>
-      <w:proofErr w:type="spellEnd"/>
-      <w:r>
-        <w:t xml:space="preserve"> </w:t>
-      </w:r>
-      <w:proofErr w:type="spellStart"/>
-      <w:r>
-        <w:rPr>
-          <w:i/>
-        </w:rPr>
-        <w:t>Melampyrum</w:t>
-      </w:r>
-      <w:proofErr w:type="spellEnd"/>
-      <w:r>
-        <w:rPr>
-          <w:i/>
-        </w:rPr>
-        <w:t xml:space="preserve"> </w:t>
-      </w:r>
-      <w:r>
-        <w:t>(</w:t>
-      </w:r>
-      <w:proofErr w:type="spellStart"/>
-      <w:r>
-        <w:t>Matthies</w:t>
-      </w:r>
-      <w:proofErr w:type="spellEnd"/>
-      <w:r>
-        <w:t xml:space="preserve">, 2017). This difference may in part be a consequence of our experiment including a larger taxonomic range spanning hosts and likely non-hosts, or may indicate that </w:t>
-      </w:r>
-      <w:proofErr w:type="spellStart"/>
-      <w:r>
-        <w:rPr>
-          <w:i/>
-        </w:rPr>
-        <w:t>Euphrasia</w:t>
-      </w:r>
-      <w:proofErr w:type="spellEnd"/>
-      <w:r>
-        <w:t xml:space="preserve"> represents a more specialised hemiparasite than </w:t>
-      </w:r>
-      <w:proofErr w:type="spellStart"/>
-      <w:r>
-        <w:rPr>
-          <w:i/>
-        </w:rPr>
-        <w:t>Melampyrum</w:t>
-      </w:r>
-      <w:proofErr w:type="spellEnd"/>
-      <w:r>
-        <w:t xml:space="preserve">. Generalist parasite species are often thought to have intermediate fitness across several hosts </w:t>
-      </w:r>
-      <w:r>
-        <w:rPr>
-          <w:noProof/>
-        </w:rPr>
-        <w:t>(Leggett</w:t>
-      </w:r>
-      <w:r>
-        <w:rPr>
-          <w:i/>
-          <w:noProof/>
-        </w:rPr>
-        <w:t xml:space="preserve"> et al.</w:t>
-      </w:r>
-      <w:r>
-        <w:rPr>
-          <w:noProof/>
-        </w:rPr>
-        <w:t>, 2013)</w:t>
-      </w:r>
-      <w:r>
-        <w:t xml:space="preserve">, which is the case with </w:t>
-      </w:r>
-      <w:proofErr w:type="spellStart"/>
-      <w:r>
-        <w:rPr>
-          <w:i/>
-          <w:iCs/>
-        </w:rPr>
-        <w:t>Melampyrum</w:t>
-      </w:r>
-      <w:proofErr w:type="spellEnd"/>
-      <w:r>
-        <w:t xml:space="preserve">, while </w:t>
-      </w:r>
-      <w:proofErr w:type="spellStart"/>
-      <w:r>
-        <w:rPr>
-          <w:i/>
-          <w:iCs/>
-        </w:rPr>
-        <w:t>Euphrasia</w:t>
-      </w:r>
-      <w:proofErr w:type="spellEnd"/>
-      <w:r>
-        <w:t xml:space="preserve"> performs comparatively poorly on all but a small number of genera, such as </w:t>
-      </w:r>
-      <w:r>
-        <w:rPr>
-          <w:i/>
-        </w:rPr>
-        <w:t xml:space="preserve">Lotus, </w:t>
-      </w:r>
-      <w:proofErr w:type="spellStart"/>
-      <w:r>
-        <w:rPr>
-          <w:i/>
-        </w:rPr>
-        <w:t>Cynosurus</w:t>
-      </w:r>
-      <w:proofErr w:type="spellEnd"/>
-      <w:r>
-        <w:rPr>
-          <w:i/>
-        </w:rPr>
-        <w:t xml:space="preserve"> </w:t>
-      </w:r>
-      <w:r>
-        <w:rPr>
-          <w:iCs/>
-        </w:rPr>
-        <w:t>and</w:t>
-      </w:r>
-      <w:r>
-        <w:rPr>
-          <w:i/>
-        </w:rPr>
-        <w:t xml:space="preserve"> </w:t>
-      </w:r>
-      <w:proofErr w:type="spellStart"/>
-      <w:r>
-        <w:rPr>
-          <w:i/>
-        </w:rPr>
-        <w:t>Plantago</w:t>
-      </w:r>
-      <w:proofErr w:type="spellEnd"/>
-      <w:r>
-        <w:t xml:space="preserve">.  </w:t>
-      </w:r>
-      <w:proofErr w:type="spellStart"/>
-      <w:r>
-        <w:rPr>
-          <w:i/>
-        </w:rPr>
-        <w:t>Lagurus</w:t>
-      </w:r>
-      <w:proofErr w:type="spellEnd"/>
-      <w:r>
-        <w:rPr>
-          <w:i/>
-        </w:rPr>
-        <w:t xml:space="preserve"> </w:t>
-      </w:r>
-      <w:proofErr w:type="spellStart"/>
-      <w:r>
-        <w:rPr>
-          <w:i/>
-        </w:rPr>
-        <w:t>ovatus</w:t>
-      </w:r>
-      <w:proofErr w:type="spellEnd"/>
-      <w:r>
-        <w:rPr>
-          <w:i/>
-        </w:rPr>
-        <w:t xml:space="preserve"> </w:t>
-      </w:r>
-      <w:r>
-        <w:t xml:space="preserve">(grass), </w:t>
-      </w:r>
-      <w:proofErr w:type="spellStart"/>
-      <w:r>
-        <w:rPr>
-          <w:i/>
-        </w:rPr>
-        <w:t>Ononis</w:t>
-      </w:r>
-      <w:proofErr w:type="spellEnd"/>
-      <w:r>
-        <w:rPr>
-          <w:i/>
-        </w:rPr>
-        <w:t xml:space="preserve"> </w:t>
-      </w:r>
-      <w:proofErr w:type="spellStart"/>
-      <w:r>
-        <w:rPr>
-          <w:i/>
-        </w:rPr>
-        <w:t>spinosa</w:t>
-      </w:r>
-      <w:proofErr w:type="spellEnd"/>
-      <w:r>
-        <w:t xml:space="preserve"> (legume), </w:t>
-      </w:r>
-      <w:r>
-        <w:rPr>
-          <w:i/>
-        </w:rPr>
-        <w:t xml:space="preserve">Thymus </w:t>
-      </w:r>
-      <w:proofErr w:type="spellStart"/>
-      <w:r>
-        <w:rPr>
-          <w:i/>
-        </w:rPr>
-        <w:t>polytrichus</w:t>
-      </w:r>
-      <w:proofErr w:type="spellEnd"/>
-      <w:r>
-        <w:t xml:space="preserve"> (woody) and </w:t>
-      </w:r>
-      <w:proofErr w:type="spellStart"/>
-      <w:r>
-        <w:rPr>
-          <w:i/>
-        </w:rPr>
-        <w:t>Leucanthemum</w:t>
-      </w:r>
-      <w:proofErr w:type="spellEnd"/>
-      <w:r>
-        <w:rPr>
-          <w:i/>
-        </w:rPr>
-        <w:t xml:space="preserve"> vulgare</w:t>
-      </w:r>
-      <w:r>
-        <w:t xml:space="preserve"> (forb) are all putative hosts from different functional groups that conferred little to no </w:t>
-      </w:r>
-      <w:r>
-        <w:lastRenderedPageBreak/>
-        <w:t xml:space="preserve">benefit to </w:t>
-      </w:r>
-      <w:proofErr w:type="spellStart"/>
-      <w:r>
-        <w:rPr>
-          <w:i/>
-        </w:rPr>
-        <w:t>Euphrasia</w:t>
-      </w:r>
-      <w:proofErr w:type="spellEnd"/>
-      <w:r>
-        <w:t xml:space="preserve">. While legumes are on average the best host for both </w:t>
-      </w:r>
-      <w:proofErr w:type="spellStart"/>
-      <w:r>
-        <w:rPr>
-          <w:i/>
-          <w:iCs/>
-        </w:rPr>
-        <w:t>Euphrasia</w:t>
-      </w:r>
-      <w:proofErr w:type="spellEnd"/>
-      <w:r>
-        <w:t xml:space="preserve"> and </w:t>
-      </w:r>
-      <w:proofErr w:type="spellStart"/>
-      <w:r>
-        <w:rPr>
-          <w:i/>
-          <w:iCs/>
-        </w:rPr>
-        <w:t>Melampyrum</w:t>
-      </w:r>
-      <w:proofErr w:type="spellEnd"/>
-      <w:r>
-        <w:t xml:space="preserve">, we find grasses to be next best for </w:t>
-      </w:r>
-      <w:proofErr w:type="spellStart"/>
-      <w:r>
-        <w:rPr>
-          <w:i/>
-          <w:iCs/>
-        </w:rPr>
-        <w:t>Euphrasia</w:t>
-      </w:r>
-      <w:proofErr w:type="spellEnd"/>
-      <w:r>
-        <w:t xml:space="preserve">, while </w:t>
-      </w:r>
-      <w:proofErr w:type="spellStart"/>
-      <w:r>
-        <w:t>Matthies</w:t>
-      </w:r>
-      <w:proofErr w:type="spellEnd"/>
-      <w:r>
-        <w:t xml:space="preserve"> (2017) found forbs. Such comparisons between studies must be interpreted with caution due to different measure of performance, growth conditions, and hosts tested, but clearly further experimental work investigating differential host adaptation of </w:t>
-      </w:r>
-      <w:proofErr w:type="spellStart"/>
-      <w:r>
-        <w:t>hemiparasitic</w:t>
-      </w:r>
-      <w:proofErr w:type="spellEnd"/>
-      <w:r>
-        <w:t xml:space="preserve"> genera are warranted.</w:t>
-      </w:r>
-    </w:p>
-    <w:p>
-      <w:pPr>
-        <w:spacing w:line="360" w:lineRule="auto"/>
-      </w:pPr>
-      <w:r>
-        <w:t xml:space="preserve">The wide variability of host quality within functional groups suggests functional group alone does not predict hemiparasite performance. This observation may be in part be due to functional group being confounded with phylogeny, with both legumes and grasses representing strongly supported clades, while forbs are paraphyletic. Our study is the first, to our knowledge, to quantify hemiparasite performance in the context of host phylogeny. The few other studies from animals and protists that have considered host phylogeny and species traits in multi-host parasite systems have also found host phylogenetic effects to be important. For example, a study of apicomplexan parasites that infect diverse bird hosts found that host phylogeny was important in explaining variation in infection status on top of environmental and host species traits </w:t>
-      </w:r>
-      <w:r>
-        <w:rPr>
-          <w:noProof/>
-        </w:rPr>
-        <w:t>(Barrow</w:t>
-      </w:r>
-      <w:r>
-        <w:rPr>
-          <w:i/>
-          <w:noProof/>
-        </w:rPr>
-        <w:t xml:space="preserve"> et al.</w:t>
-      </w:r>
-      <w:r>
-        <w:rPr>
-          <w:noProof/>
-        </w:rPr>
-        <w:t>, 2019)</w:t>
-      </w:r>
-      <w:r>
-        <w:t xml:space="preserve">. In </w:t>
-      </w:r>
-      <w:proofErr w:type="spellStart"/>
-      <w:r>
-        <w:rPr>
-          <w:i/>
-        </w:rPr>
-        <w:t>Euphrasia</w:t>
-      </w:r>
-      <w:proofErr w:type="spellEnd"/>
-      <w:r>
-        <w:t xml:space="preserve">, the predictive power of host relationships </w:t>
-      </w:r>
-      <w:r>
-        <w:t>indicates</w:t>
-      </w:r>
-      <w:r>
-        <w:t xml:space="preserve"> that host traits such as defences against parasitism </w:t>
-      </w:r>
-      <w:r>
-        <w:rPr>
-          <w:noProof/>
-        </w:rPr>
-        <w:t>(Cameron</w:t>
-      </w:r>
-      <w:r>
-        <w:rPr>
-          <w:i/>
-          <w:noProof/>
-        </w:rPr>
-        <w:t xml:space="preserve"> et al.</w:t>
-      </w:r>
-      <w:r>
-        <w:rPr>
-          <w:noProof/>
-        </w:rPr>
-        <w:t>, 2006)</w:t>
-      </w:r>
-      <w:r>
-        <w:t xml:space="preserve">, root architecture </w:t>
-      </w:r>
-      <w:r>
-        <w:rPr>
-          <w:noProof/>
-        </w:rPr>
-        <w:t>(Roumet</w:t>
-      </w:r>
-      <w:r>
-        <w:rPr>
-          <w:i/>
-          <w:noProof/>
-        </w:rPr>
-        <w:t xml:space="preserve"> et al.</w:t>
-      </w:r>
-      <w:r>
-        <w:rPr>
-          <w:noProof/>
-        </w:rPr>
-        <w:t>, 2006)</w:t>
-      </w:r>
-      <w:r>
-        <w:t xml:space="preserve">, nutrient availability and the uptake of secondary compounds </w:t>
-      </w:r>
-      <w:r>
-        <w:rPr>
-          <w:noProof/>
-        </w:rPr>
-        <w:t>(Adler, 2000)</w:t>
-      </w:r>
-      <w:r>
-        <w:t xml:space="preserve">, and competitive ability </w:t>
-      </w:r>
-      <w:r>
-        <w:rPr>
-          <w:noProof/>
-        </w:rPr>
-        <w:t>(Keith</w:t>
-      </w:r>
-      <w:r>
-        <w:rPr>
-          <w:i/>
-          <w:noProof/>
-        </w:rPr>
-        <w:t xml:space="preserve"> et al.</w:t>
-      </w:r>
-      <w:r>
-        <w:rPr>
-          <w:noProof/>
-        </w:rPr>
-        <w:t>, 2004)</w:t>
-      </w:r>
-      <w:r>
-        <w:t xml:space="preserve"> are likely to vary in predictable ways across the plant phylogeny. Our experiments however, show that there are a restricted set of highly phylogenetically divergent host species which confer high benefit to </w:t>
-      </w:r>
-      <w:proofErr w:type="spellStart"/>
-      <w:r>
-        <w:rPr>
-          <w:i/>
-        </w:rPr>
-        <w:t>Euphrasia</w:t>
-      </w:r>
-      <w:proofErr w:type="spellEnd"/>
-      <w:r>
-        <w:t xml:space="preserve"> (especially </w:t>
-      </w:r>
-      <w:r>
-        <w:rPr>
-          <w:i/>
-        </w:rPr>
-        <w:t xml:space="preserve">L. </w:t>
-      </w:r>
-      <w:proofErr w:type="spellStart"/>
-      <w:r>
-        <w:rPr>
-          <w:i/>
-        </w:rPr>
-        <w:t>corniculatus</w:t>
-      </w:r>
-      <w:proofErr w:type="spellEnd"/>
-      <w:r>
-        <w:t xml:space="preserve">, </w:t>
-      </w:r>
-      <w:r>
-        <w:rPr>
-          <w:i/>
-        </w:rPr>
-        <w:t xml:space="preserve">C. </w:t>
-      </w:r>
-      <w:proofErr w:type="spellStart"/>
-      <w:r>
-        <w:rPr>
-          <w:i/>
-        </w:rPr>
-        <w:t>cristatus</w:t>
-      </w:r>
-      <w:proofErr w:type="spellEnd"/>
-      <w:r>
-        <w:t xml:space="preserve"> and </w:t>
-      </w:r>
-      <w:r>
-        <w:rPr>
-          <w:i/>
-        </w:rPr>
-        <w:t xml:space="preserve">P. </w:t>
-      </w:r>
-      <w:proofErr w:type="spellStart"/>
-      <w:r>
-        <w:rPr>
-          <w:i/>
-        </w:rPr>
-        <w:t>lanceolata</w:t>
-      </w:r>
-      <w:proofErr w:type="spellEnd"/>
-      <w:r>
-        <w:t xml:space="preserve">). Clades containing a host that confer the greatest benefits are likely to contain other species which also benefit </w:t>
-      </w:r>
-      <w:proofErr w:type="spellStart"/>
-      <w:r>
-        <w:rPr>
-          <w:i/>
-          <w:iCs/>
-        </w:rPr>
-        <w:t>Euphrasia</w:t>
-      </w:r>
-      <w:proofErr w:type="spellEnd"/>
-      <w:r>
-        <w:t xml:space="preserve"> (e.g. </w:t>
-      </w:r>
-      <w:r>
-        <w:rPr>
-          <w:i/>
-        </w:rPr>
-        <w:t xml:space="preserve">Lotus, </w:t>
-      </w:r>
-      <w:proofErr w:type="spellStart"/>
-      <w:r>
-        <w:rPr>
-          <w:i/>
-        </w:rPr>
-        <w:t>Trifolium</w:t>
-      </w:r>
-      <w:proofErr w:type="spellEnd"/>
-      <w:r>
-        <w:rPr>
-          <w:i/>
-        </w:rPr>
-        <w:t xml:space="preserve">, </w:t>
-      </w:r>
-      <w:proofErr w:type="spellStart"/>
-      <w:r>
-        <w:rPr>
-          <w:i/>
-        </w:rPr>
-        <w:t>Lathyrus</w:t>
-      </w:r>
-      <w:proofErr w:type="spellEnd"/>
-      <w:r>
-        <w:t xml:space="preserve"> in the legumes and </w:t>
-      </w:r>
-      <w:proofErr w:type="spellStart"/>
-      <w:r>
-        <w:rPr>
-          <w:i/>
-        </w:rPr>
-        <w:t>Cynosurus</w:t>
-      </w:r>
-      <w:proofErr w:type="spellEnd"/>
-      <w:r>
-        <w:rPr>
-          <w:i/>
-        </w:rPr>
-        <w:t>, Festuca, Agrostis</w:t>
-      </w:r>
-      <w:r>
-        <w:t xml:space="preserve"> in the grasses). Overall, while </w:t>
-      </w:r>
-      <w:proofErr w:type="spellStart"/>
-      <w:r>
-        <w:rPr>
-          <w:i/>
-        </w:rPr>
-        <w:t>Euphrasia</w:t>
-      </w:r>
-      <w:proofErr w:type="spellEnd"/>
-      <w:r>
-        <w:t xml:space="preserve"> is a true generalist able to benefit from </w:t>
-      </w:r>
-      <w:proofErr w:type="spellStart"/>
-      <w:r>
-        <w:t>parasitising</w:t>
-      </w:r>
-      <w:proofErr w:type="spellEnd"/>
-      <w:r>
-        <w:t xml:space="preserve"> plants throughout the vascular plant phylogeny, it only gains major benefit from attaching to a subset of taxa. </w:t>
-      </w:r>
-      <w:proofErr w:type="spellStart"/>
-      <w:r>
-        <w:rPr>
-          <w:i/>
-        </w:rPr>
-        <w:t>Euphrasia</w:t>
-      </w:r>
-      <w:proofErr w:type="spellEnd"/>
-      <w:r>
-        <w:rPr>
-          <w:i/>
-        </w:rPr>
-        <w:t xml:space="preserve"> </w:t>
-      </w:r>
-      <w:r>
-        <w:t xml:space="preserve">species may therefore lie in a ‘grey zone’ in between generalist and specialist parasite, as has been observed in other parasitic systems </w:t>
-      </w:r>
-      <w:r>
-        <w:rPr>
-          <w:noProof/>
-        </w:rPr>
-        <w:t>(Lievens</w:t>
-      </w:r>
-      <w:r>
-        <w:rPr>
-          <w:i/>
-          <w:noProof/>
-        </w:rPr>
-        <w:t xml:space="preserve"> et al.</w:t>
-      </w:r>
-      <w:r>
-        <w:rPr>
-          <w:noProof/>
-        </w:rPr>
-        <w:t>, 2018)</w:t>
-      </w:r>
-      <w:r>
-        <w:t>.</w:t>
-      </w:r>
-    </w:p>
-    <w:p>
-      <w:pPr>
-        <w:spacing w:line="360" w:lineRule="auto"/>
-      </w:pPr>
-    </w:p>
-    <w:p>
-      <w:pPr>
-        <w:spacing w:line="360" w:lineRule="auto"/>
-        <w:rPr>
-          <w:b/>
-          <w:bCs/>
-        </w:rPr>
-      </w:pPr>
-      <w:r>
-        <w:rPr>
-          <w:b/>
-          <w:bCs/>
-        </w:rPr>
-        <w:t>Conservation of hemiparasite-host interactions</w:t>
-      </w:r>
-    </w:p>
-    <w:p>
-      <w:pPr>
-        <w:spacing w:line="360" w:lineRule="auto"/>
-      </w:pPr>
-      <w:r>
-        <w:t xml:space="preserve">Our finding that hosts beneficial to one </w:t>
-      </w:r>
-      <w:proofErr w:type="spellStart"/>
-      <w:r>
-        <w:rPr>
-          <w:i/>
-        </w:rPr>
-        <w:t>Euphrasia</w:t>
-      </w:r>
-      <w:proofErr w:type="spellEnd"/>
-      <w:r>
-        <w:t xml:space="preserve"> species are generally beneficial across all </w:t>
-      </w:r>
-      <w:proofErr w:type="spellStart"/>
-      <w:r>
-        <w:rPr>
-          <w:i/>
-        </w:rPr>
-        <w:t>Euph</w:t>
-      </w:r>
-      <w:r>
-        <w:rPr>
-          <w:i/>
-        </w:rPr>
-        <w:t>r</w:t>
-      </w:r>
-      <w:r>
-        <w:rPr>
-          <w:i/>
-        </w:rPr>
-        <w:t>asia</w:t>
-      </w:r>
-      <w:proofErr w:type="spellEnd"/>
-      <w:r>
-        <w:rPr>
-          <w:i/>
-        </w:rPr>
-        <w:t xml:space="preserve"> </w:t>
-      </w:r>
-      <w:r>
-        <w:t>species reveals generally conserved hemiparasite-host interactions.</w:t>
-      </w:r>
-      <w:r>
-        <w:t xml:space="preserve"> </w:t>
-      </w:r>
-      <w:r>
-        <w:t xml:space="preserve">This is perhaps unsurprising as hemiparasites are likely to respond in a similar way to host resources, for example performing well on perennial hosts that are large, nitrogen rich and with few defences </w:t>
-      </w:r>
-      <w:r>
-        <w:rPr>
-          <w:noProof/>
-        </w:rPr>
-        <w:t>(Seel</w:t>
-      </w:r>
-      <w:r>
-        <w:rPr>
-          <w:i/>
-          <w:noProof/>
-        </w:rPr>
-        <w:t xml:space="preserve"> et al.</w:t>
-      </w:r>
-      <w:r>
-        <w:rPr>
-          <w:noProof/>
-        </w:rPr>
-        <w:t>, 1993; Cameron</w:t>
-      </w:r>
-      <w:r>
-        <w:rPr>
-          <w:i/>
-          <w:noProof/>
-        </w:rPr>
-        <w:t xml:space="preserve"> et al.</w:t>
-      </w:r>
-      <w:r>
-        <w:rPr>
-          <w:noProof/>
-        </w:rPr>
-        <w:t>, 2006; Krasnov</w:t>
-      </w:r>
-      <w:r>
-        <w:rPr>
-          <w:i/>
-          <w:noProof/>
-        </w:rPr>
-        <w:t xml:space="preserve"> et al.</w:t>
-      </w:r>
-      <w:r>
-        <w:rPr>
-          <w:noProof/>
-        </w:rPr>
-        <w:t>, 2006)</w:t>
-      </w:r>
-      <w:r>
-        <w:t xml:space="preserve">. While various host attributes impact hemiparasite </w:t>
-      </w:r>
-      <w:r>
-        <w:lastRenderedPageBreak/>
-        <w:t xml:space="preserve">performance, these may only be apparent when the components of plant fitness are decomposed. For example, the importance of host life history was revealed only when viewed temporally, with peak performance of </w:t>
-      </w:r>
-      <w:proofErr w:type="spellStart"/>
-      <w:r>
-        <w:rPr>
-          <w:i/>
-        </w:rPr>
-        <w:t>Euphrasia</w:t>
-      </w:r>
-      <w:proofErr w:type="spellEnd"/>
-      <w:r>
-        <w:t xml:space="preserve"> on annual hosts earlier in the season. This finding highlights the ephemeral nature of annual host plants as a resource, which may be of significance in natural communities due to the restricted availability of annual hosts later in the season </w:t>
-      </w:r>
-      <w:r>
-        <w:rPr>
-          <w:noProof/>
-        </w:rPr>
-        <w:t>(Kelly</w:t>
-      </w:r>
-      <w:r>
-        <w:rPr>
-          <w:i/>
-          <w:noProof/>
-        </w:rPr>
-        <w:t xml:space="preserve"> et al.</w:t>
-      </w:r>
-      <w:r>
-        <w:rPr>
-          <w:noProof/>
-        </w:rPr>
-        <w:t>, 1988; Zopfi, 1993)</w:t>
-      </w:r>
-      <w:r>
-        <w:t xml:space="preserve">. Overall, the hosts that emerged as most consistently advantageous across all four </w:t>
-      </w:r>
-      <w:proofErr w:type="spellStart"/>
-      <w:r>
-        <w:rPr>
-          <w:i/>
-        </w:rPr>
-        <w:t>Euphrasia</w:t>
-      </w:r>
-      <w:proofErr w:type="spellEnd"/>
-      <w:r>
-        <w:rPr>
-          <w:i/>
-        </w:rPr>
-        <w:t xml:space="preserve"> </w:t>
-      </w:r>
-      <w:r>
-        <w:t xml:space="preserve">species were </w:t>
-      </w:r>
-      <w:proofErr w:type="spellStart"/>
-      <w:r>
-        <w:rPr>
-          <w:i/>
-        </w:rPr>
-        <w:t>Lolium</w:t>
-      </w:r>
-      <w:proofErr w:type="spellEnd"/>
-      <w:r>
-        <w:rPr>
-          <w:i/>
-        </w:rPr>
-        <w:t xml:space="preserve"> </w:t>
-      </w:r>
-      <w:proofErr w:type="spellStart"/>
-      <w:r>
-        <w:rPr>
-          <w:i/>
-        </w:rPr>
-        <w:t>perenne</w:t>
-      </w:r>
-      <w:proofErr w:type="spellEnd"/>
-      <w:r>
-        <w:t xml:space="preserve"> and </w:t>
-      </w:r>
-      <w:r>
-        <w:rPr>
-          <w:i/>
-        </w:rPr>
-        <w:t xml:space="preserve">L. </w:t>
-      </w:r>
-      <w:proofErr w:type="spellStart"/>
-      <w:r>
-        <w:rPr>
-          <w:i/>
-        </w:rPr>
-        <w:t>corniculatus</w:t>
-      </w:r>
-      <w:proofErr w:type="spellEnd"/>
-      <w:r>
-        <w:t xml:space="preserve">, which fulfil many of the above criteria </w:t>
-      </w:r>
-      <w:r>
-        <w:rPr>
-          <w:noProof/>
-        </w:rPr>
-        <w:t>(Beddows, 1967; Jones &amp; Turkington, 1986)</w:t>
-      </w:r>
-      <w:r>
-        <w:t xml:space="preserve">. These conserved parasite responses are notable as we used highly divergent diploid and tetraploid </w:t>
-      </w:r>
-      <w:proofErr w:type="spellStart"/>
-      <w:r>
-        <w:rPr>
-          <w:i/>
-          <w:iCs/>
-        </w:rPr>
-        <w:t>Euphrasia</w:t>
-      </w:r>
-      <w:proofErr w:type="spellEnd"/>
-      <w:r>
-        <w:t xml:space="preserve"> species (~5% nucleotide divergence, corresponding to ~8 million years divergence </w:t>
-      </w:r>
-      <w:r>
-        <w:rPr>
-          <w:noProof/>
-        </w:rPr>
-        <w:t>(Wang</w:t>
-      </w:r>
-      <w:r>
-        <w:rPr>
-          <w:i/>
-          <w:noProof/>
-        </w:rPr>
-        <w:t xml:space="preserve"> et al.</w:t>
-      </w:r>
-      <w:r>
-        <w:rPr>
-          <w:noProof/>
-        </w:rPr>
-        <w:t>, 2018; Becher</w:t>
-      </w:r>
-      <w:r>
-        <w:rPr>
-          <w:i/>
-          <w:noProof/>
-        </w:rPr>
-        <w:t xml:space="preserve"> et al.</w:t>
-      </w:r>
-      <w:r>
-        <w:rPr>
-          <w:noProof/>
-        </w:rPr>
-        <w:t>, 2020)</w:t>
-      </w:r>
-      <w:r>
-        <w:t xml:space="preserve">). In contrast, host conservation in many highly specialised </w:t>
-      </w:r>
-      <w:proofErr w:type="spellStart"/>
-      <w:r>
-        <w:t>holoparasitic</w:t>
-      </w:r>
-      <w:proofErr w:type="spellEnd"/>
-      <w:r>
-        <w:t xml:space="preserve"> taxa, like </w:t>
-      </w:r>
-      <w:proofErr w:type="spellStart"/>
-      <w:r>
-        <w:rPr>
-          <w:i/>
-          <w:iCs/>
-        </w:rPr>
-        <w:t>Orobanche</w:t>
-      </w:r>
-      <w:proofErr w:type="spellEnd"/>
-      <w:r>
-        <w:t xml:space="preserve">, is uncommon, with host specific ecotypes found even within the same parasite species </w:t>
-      </w:r>
-      <w:r>
-        <w:rPr>
-          <w:noProof/>
-        </w:rPr>
-        <w:t>(Thorogood</w:t>
-      </w:r>
-      <w:r>
-        <w:rPr>
-          <w:i/>
-          <w:noProof/>
-        </w:rPr>
-        <w:t xml:space="preserve"> et al.</w:t>
-      </w:r>
-      <w:r>
-        <w:rPr>
-          <w:noProof/>
-        </w:rPr>
-        <w:t>, 2009)</w:t>
-      </w:r>
-      <w:r>
-        <w:t xml:space="preserve">. </w:t>
-      </w:r>
-    </w:p>
-    <w:p>
-      <w:pPr>
-        <w:spacing w:line="360" w:lineRule="auto"/>
-      </w:pPr>
-    </w:p>
-    <w:p>
-      <w:pPr>
-        <w:spacing w:line="360" w:lineRule="auto"/>
-      </w:pPr>
-      <w:r>
-        <w:t xml:space="preserve">We do however find </w:t>
-      </w:r>
-      <w:r>
-        <w:t xml:space="preserve">that some </w:t>
-      </w:r>
-      <w:proofErr w:type="spellStart"/>
-      <w:r>
-        <w:rPr>
-          <w:i/>
-        </w:rPr>
-        <w:t>Euphrasia</w:t>
-      </w:r>
-      <w:proofErr w:type="spellEnd"/>
-      <w:r>
-        <w:rPr>
-          <w:i/>
-        </w:rPr>
-        <w:t xml:space="preserve"> </w:t>
-      </w:r>
-      <w:r>
-        <w:t xml:space="preserve">species grow </w:t>
-      </w:r>
-      <w:r>
-        <w:t>significant</w:t>
-      </w:r>
-      <w:r>
-        <w:t>ly better on a specific host species</w:t>
-      </w:r>
-      <w:r>
-        <w:t xml:space="preserve">, suggesting </w:t>
-      </w:r>
-      <w:r>
-        <w:t xml:space="preserve">host-parasite interactions and </w:t>
-      </w:r>
-      <w:bookmarkStart w:id="0" w:name="_GoBack"/>
-      <w:bookmarkEnd w:id="0"/>
-      <w:r>
-        <w:t xml:space="preserve">weak differential host adaptation. Support for this finding can be found in the related hemiparasite </w:t>
-      </w:r>
-      <w:proofErr w:type="spellStart"/>
-      <w:r>
-        <w:rPr>
-          <w:i/>
-        </w:rPr>
-        <w:t>Rhinanthus</w:t>
-      </w:r>
-      <w:proofErr w:type="spellEnd"/>
-      <w:r>
-        <w:rPr>
-          <w:iCs/>
-        </w:rPr>
-        <w:t>,</w:t>
-      </w:r>
-      <w:r>
-        <w:rPr>
-          <w:i/>
-        </w:rPr>
-        <w:t xml:space="preserve"> </w:t>
-      </w:r>
-      <w:r>
-        <w:t xml:space="preserve">where parasite fitness is determined by parasite genotype, host genotype and their interactions </w:t>
-      </w:r>
-      <w:r>
-        <w:rPr>
-          <w:noProof/>
-        </w:rPr>
-        <w:t>(Rowntree</w:t>
-      </w:r>
-      <w:r>
-        <w:rPr>
-          <w:i/>
-          <w:noProof/>
-        </w:rPr>
-        <w:t xml:space="preserve"> et al.</w:t>
-      </w:r>
-      <w:r>
-        <w:rPr>
-          <w:noProof/>
-        </w:rPr>
-        <w:t>, 2011</w:t>
-      </w:r>
-      <w:r>
-        <w:rPr>
-          <w:noProof/>
-        </w:rPr>
-        <w:t xml:space="preserve">; </w:t>
-      </w:r>
-      <w:r>
-        <w:rPr>
-          <w:noProof/>
-        </w:rPr>
-        <w:t>Mutikainen</w:t>
-      </w:r>
-      <w:r>
-        <w:rPr>
-          <w:i/>
-          <w:noProof/>
-        </w:rPr>
-        <w:t xml:space="preserve"> et al.</w:t>
-      </w:r>
-      <w:r>
-        <w:rPr>
-          <w:noProof/>
-        </w:rPr>
-        <w:t>, 2000)</w:t>
-      </w:r>
-      <w:r>
-        <w:t xml:space="preserve">. Host species are spatially heterogenous in their distribution and vary in abundance by habitat and geographic area, creating conditions that may allow local host adaptation. The low migration rate between </w:t>
-      </w:r>
-      <w:proofErr w:type="spellStart"/>
-      <w:r>
-        <w:rPr>
-          <w:i/>
-        </w:rPr>
-        <w:t>Euphrasia</w:t>
-      </w:r>
-      <w:proofErr w:type="spellEnd"/>
-      <w:r>
-        <w:t xml:space="preserve"> populations, particularly in small flowered </w:t>
-      </w:r>
-      <w:proofErr w:type="spellStart"/>
-      <w:r>
-        <w:t>selfing</w:t>
-      </w:r>
-      <w:proofErr w:type="spellEnd"/>
-      <w:r>
-        <w:t xml:space="preserve"> taxa </w:t>
-      </w:r>
-      <w:r>
-        <w:rPr>
-          <w:noProof/>
-        </w:rPr>
-        <w:t>(French</w:t>
-      </w:r>
-      <w:r>
-        <w:rPr>
-          <w:i/>
-          <w:noProof/>
-        </w:rPr>
-        <w:t xml:space="preserve"> et al.</w:t>
-      </w:r>
-      <w:r>
-        <w:rPr>
-          <w:noProof/>
-        </w:rPr>
-        <w:t>, 2005; Becher</w:t>
-      </w:r>
-      <w:r>
-        <w:rPr>
-          <w:i/>
-          <w:noProof/>
-        </w:rPr>
-        <w:t xml:space="preserve"> et al.</w:t>
-      </w:r>
-      <w:r>
-        <w:rPr>
-          <w:noProof/>
-        </w:rPr>
-        <w:t>, 2020)</w:t>
-      </w:r>
-      <w:r>
-        <w:t xml:space="preserve">, may cause differentiation and promote local adaptation. While the drivers and tempo of local host adaptation are not understood, further investigations with many hemiparasite species combined with extensive host combinations will shed light on the nature of these interactions. </w:t>
-      </w:r>
-    </w:p>
-    <w:p>
-      <w:pPr>
-        <w:spacing w:line="360" w:lineRule="auto"/>
-      </w:pPr>
-    </w:p>
-    <w:p>
-      <w:pPr>
-        <w:spacing w:line="360" w:lineRule="auto"/>
-        <w:rPr>
-          <w:b/>
-        </w:rPr>
-      </w:pPr>
-      <w:r>
-        <w:rPr>
-          <w:b/>
-        </w:rPr>
-        <w:t>Acknowledgements</w:t>
-      </w:r>
-    </w:p>
-    <w:p>
-      <w:pPr>
-        <w:spacing w:line="360" w:lineRule="auto"/>
-      </w:pPr>
-      <w:r>
-        <w:t xml:space="preserve">The experimental work was performed at the Royal Botanical Garden Edinburgh, </w:t>
-      </w:r>
-      <w:r>
-        <w:t>which is funded from the Scottish Government's Rural and Environment Science and Analytical Services Division (RESAS)</w:t>
-      </w:r>
-      <w:r>
-        <w:t>. The research was funded by a BBSRC EASTBIO DTP studentship to M.</w:t>
-      </w:r>
-      <w:r>
-        <w:t>R.</w:t>
-      </w:r>
-      <w:r>
-        <w:t xml:space="preserve">B. and </w:t>
-      </w:r>
-      <w:r>
-        <w:t>a Natural Environment Research Council Fellowship (NE/L011336/1)</w:t>
-      </w:r>
-      <w:r>
-        <w:t xml:space="preserve"> and grant (</w:t>
-      </w:r>
-      <w:r>
-        <w:t>NE/R010609/1</w:t>
-      </w:r>
-      <w:r>
-        <w:t>) to A.D.T.  M.</w:t>
-      </w:r>
-      <w:r>
-        <w:t>R.</w:t>
-      </w:r>
-      <w:r>
-        <w:t xml:space="preserve">B acknowledges J. Hadfield, A. Phillimore and G. </w:t>
-      </w:r>
-      <w:proofErr w:type="spellStart"/>
-      <w:r>
-        <w:t>Albery</w:t>
-      </w:r>
-      <w:proofErr w:type="spellEnd"/>
-      <w:r>
-        <w:t xml:space="preserve"> for modelling help.</w:t>
-      </w:r>
-    </w:p>
-    <w:p>
-      <w:pPr>
-        <w:spacing w:line="360" w:lineRule="auto"/>
-        <w:rPr>
-          <w:b/>
-        </w:rPr>
-      </w:pPr>
-      <w:r>
-        <w:rPr>
-          <w:b/>
-        </w:rPr>
-        <w:t>Author Information</w:t>
-      </w:r>
-    </w:p>
-    <w:p>
-      <w:pPr>
-        <w:spacing w:line="360" w:lineRule="auto"/>
-      </w:pPr>
-      <w:r>
-        <w:lastRenderedPageBreak/>
+      </w:pPr>
+      <w:r>
         <w:t>Affiliations</w:t>
       </w:r>
     </w:p>

</xml_diff>